<commit_message>
Correção na permissão de acesso aos menus
Signed-off-by: nicolas.wojcichoski
</commit_message>
<xml_diff>
--- a/diagramas/Webfotos Manual do Usuário.docx
+++ b/diagramas/Webfotos Manual do Usuário.docx
@@ -1,6 +1,6 @@
 
 <file path=word/document.xml><?xml version="1.0" encoding="utf-8"?>
-<w:document xmlns:wpc="http://schemas.microsoft.com/office/word/2010/wordprocessingCanvas" xmlns:mc="http://schemas.openxmlformats.org/markup-compatibility/2006" xmlns:o="urn:schemas-microsoft-com:office:office" xmlns:r="http://schemas.openxmlformats.org/officeDocument/2006/relationships" xmlns:m="http://schemas.openxmlformats.org/officeDocument/2006/math" xmlns:v="urn:schemas-microsoft-com:vml" xmlns:wp14="http://schemas.microsoft.com/office/word/2010/wordprocessingDrawing" xmlns:wp="http://schemas.openxmlformats.org/drawingml/2006/wordprocessingDrawing" xmlns:w10="urn:schemas-microsoft-com:office:word" xmlns:w="http://schemas.openxmlformats.org/wordprocessingml/2006/main" xmlns:w14="http://schemas.microsoft.com/office/word/2010/wordml" xmlns:wpg="http://schemas.microsoft.com/office/word/2010/wordprocessingGroup" xmlns:wpi="http://schemas.microsoft.com/office/word/2010/wordprocessingInk" xmlns:wne="http://schemas.microsoft.com/office/word/2006/wordml" xmlns:wps="http://schemas.microsoft.com/office/word/2010/wordprocessingShape" mc:Ignorable="w14 wp14">
+<w:document xmlns:ve="http://schemas.openxmlformats.org/markup-compatibility/2006" xmlns:o="urn:schemas-microsoft-com:office:office" xmlns:r="http://schemas.openxmlformats.org/officeDocument/2006/relationships" xmlns:m="http://schemas.openxmlformats.org/officeDocument/2006/math" xmlns:v="urn:schemas-microsoft-com:vml" xmlns:wp="http://schemas.openxmlformats.org/drawingml/2006/wordprocessingDrawing" xmlns:w10="urn:schemas-microsoft-com:office:word" xmlns:w="http://schemas.openxmlformats.org/wordprocessingml/2006/main" xmlns:wne="http://schemas.microsoft.com/office/word/2006/wordml">
   <w:body>
     <w:p>
       <w:pPr>
@@ -69,7 +69,6 @@
         </w:rPr>
         <w:t>Acesse o endereço do sistema “</w:t>
       </w:r>
-      <w:proofErr w:type="spellStart"/>
       <w:r>
         <w:rPr>
           <w:rFonts w:ascii="Arial" w:hAnsi="Arial" w:cs="Arial"/>
@@ -78,7 +77,6 @@
         </w:rPr>
         <w:t>url</w:t>
       </w:r>
-      <w:proofErr w:type="spellEnd"/>
       <w:r>
         <w:rPr>
           <w:rFonts w:ascii="Arial" w:hAnsi="Arial" w:cs="Arial"/>
@@ -532,21 +530,28 @@
           <w:rFonts w:ascii="Arial" w:hAnsi="Arial" w:cs="Arial"/>
           <w:sz w:val="24"/>
         </w:rPr>
-        <w:t xml:space="preserve">Dentro da tela de gerenciar álbuns selecione </w:t>
-      </w:r>
-      <w:r>
-        <w:rPr>
-          <w:rFonts w:ascii="Arial" w:hAnsi="Arial" w:cs="Arial"/>
-          <w:sz w:val="24"/>
-        </w:rPr>
-        <w:t xml:space="preserve">um de seus álbuns já previamente cadastrados. </w:t>
-      </w:r>
-      <w:r>
-        <w:rPr>
-          <w:rFonts w:ascii="Arial" w:hAnsi="Arial" w:cs="Arial"/>
-          <w:sz w:val="24"/>
-        </w:rPr>
-        <w:t>O álbum será aberto em uma nova tela e nela será possível editar os dados do álbum, visualizar suas fotos, adicionar e excluir fotos.</w:t>
+        <w:t xml:space="preserve">Dentro da tela de gerenciar álbuns selecione um de seus álbuns já previamente cadastrados. </w:t>
+      </w:r>
+      <w:r>
+        <w:rPr>
+          <w:rFonts w:ascii="Arial" w:hAnsi="Arial" w:cs="Arial"/>
+          <w:sz w:val="24"/>
+        </w:rPr>
+        <w:t xml:space="preserve">O álbum será aberto em uma nova tela e nela será possível editar os dados do álbum, visualizar suas fotos, adicionar e excluir </w:t>
+      </w:r>
+      <w:r>
+        <w:rPr>
+          <w:rFonts w:ascii="Arial" w:hAnsi="Arial" w:cs="Arial"/>
+          <w:sz w:val="24"/>
+        </w:rPr>
+        <w:t>imagens</w:t>
+      </w:r>
+      <w:r>
+        <w:rPr>
+          <w:rFonts w:ascii="Arial" w:hAnsi="Arial" w:cs="Arial"/>
+          <w:sz w:val="24"/>
+        </w:rPr>
+        <w:t>.</w:t>
       </w:r>
     </w:p>
     <w:sectPr>
@@ -560,7 +565,7 @@
 </file>
 
 <file path=word/endnotes.xml><?xml version="1.0" encoding="utf-8"?>
-<w:endnotes xmlns:wpc="http://schemas.microsoft.com/office/word/2010/wordprocessingCanvas" xmlns:mc="http://schemas.openxmlformats.org/markup-compatibility/2006" xmlns:o="urn:schemas-microsoft-com:office:office" xmlns:r="http://schemas.openxmlformats.org/officeDocument/2006/relationships" xmlns:m="http://schemas.openxmlformats.org/officeDocument/2006/math" xmlns:v="urn:schemas-microsoft-com:vml" xmlns:wp14="http://schemas.microsoft.com/office/word/2010/wordprocessingDrawing" xmlns:wp="http://schemas.openxmlformats.org/drawingml/2006/wordprocessingDrawing" xmlns:w10="urn:schemas-microsoft-com:office:word" xmlns:w="http://schemas.openxmlformats.org/wordprocessingml/2006/main" xmlns:w14="http://schemas.microsoft.com/office/word/2010/wordml" xmlns:wpg="http://schemas.microsoft.com/office/word/2010/wordprocessingGroup" xmlns:wpi="http://schemas.microsoft.com/office/word/2010/wordprocessingInk" xmlns:wne="http://schemas.microsoft.com/office/word/2006/wordml" xmlns:wps="http://schemas.microsoft.com/office/word/2010/wordprocessingShape" mc:Ignorable="w14 wp14">
+<w:endnotes xmlns:ve="http://schemas.openxmlformats.org/markup-compatibility/2006" xmlns:o="urn:schemas-microsoft-com:office:office" xmlns:r="http://schemas.openxmlformats.org/officeDocument/2006/relationships" xmlns:m="http://schemas.openxmlformats.org/officeDocument/2006/math" xmlns:v="urn:schemas-microsoft-com:vml" xmlns:wp="http://schemas.openxmlformats.org/drawingml/2006/wordprocessingDrawing" xmlns:w10="urn:schemas-microsoft-com:office:word" xmlns:w="http://schemas.openxmlformats.org/wordprocessingml/2006/main" xmlns:wne="http://schemas.microsoft.com/office/word/2006/wordml">
   <w:endnote w:type="separator" w:id="-1">
     <w:p>
       <w:pPr>
@@ -585,7 +590,7 @@
 </file>
 
 <file path=word/footnotes.xml><?xml version="1.0" encoding="utf-8"?>
-<w:footnotes xmlns:wpc="http://schemas.microsoft.com/office/word/2010/wordprocessingCanvas" xmlns:mc="http://schemas.openxmlformats.org/markup-compatibility/2006" xmlns:o="urn:schemas-microsoft-com:office:office" xmlns:r="http://schemas.openxmlformats.org/officeDocument/2006/relationships" xmlns:m="http://schemas.openxmlformats.org/officeDocument/2006/math" xmlns:v="urn:schemas-microsoft-com:vml" xmlns:wp14="http://schemas.microsoft.com/office/word/2010/wordprocessingDrawing" xmlns:wp="http://schemas.openxmlformats.org/drawingml/2006/wordprocessingDrawing" xmlns:w10="urn:schemas-microsoft-com:office:word" xmlns:w="http://schemas.openxmlformats.org/wordprocessingml/2006/main" xmlns:w14="http://schemas.microsoft.com/office/word/2010/wordml" xmlns:wpg="http://schemas.microsoft.com/office/word/2010/wordprocessingGroup" xmlns:wpi="http://schemas.microsoft.com/office/word/2010/wordprocessingInk" xmlns:wne="http://schemas.microsoft.com/office/word/2006/wordml" xmlns:wps="http://schemas.microsoft.com/office/word/2010/wordprocessingShape" mc:Ignorable="w14 wp14">
+<w:footnotes xmlns:ve="http://schemas.openxmlformats.org/markup-compatibility/2006" xmlns:o="urn:schemas-microsoft-com:office:office" xmlns:r="http://schemas.openxmlformats.org/officeDocument/2006/relationships" xmlns:m="http://schemas.openxmlformats.org/officeDocument/2006/math" xmlns:v="urn:schemas-microsoft-com:vml" xmlns:wp="http://schemas.openxmlformats.org/drawingml/2006/wordprocessingDrawing" xmlns:w10="urn:schemas-microsoft-com:office:word" xmlns:w="http://schemas.openxmlformats.org/wordprocessingml/2006/main" xmlns:wne="http://schemas.microsoft.com/office/word/2006/wordml">
   <w:footnote w:type="separator" w:id="-1">
     <w:p>
       <w:pPr>
@@ -610,7 +615,7 @@
 </file>
 
 <file path=word/numbering.xml><?xml version="1.0" encoding="utf-8"?>
-<w:numbering xmlns:wpc="http://schemas.microsoft.com/office/word/2010/wordprocessingCanvas" xmlns:mc="http://schemas.openxmlformats.org/markup-compatibility/2006" xmlns:o="urn:schemas-microsoft-com:office:office" xmlns:r="http://schemas.openxmlformats.org/officeDocument/2006/relationships" xmlns:m="http://schemas.openxmlformats.org/officeDocument/2006/math" xmlns:v="urn:schemas-microsoft-com:vml" xmlns:wp14="http://schemas.microsoft.com/office/word/2010/wordprocessingDrawing" xmlns:wp="http://schemas.openxmlformats.org/drawingml/2006/wordprocessingDrawing" xmlns:w10="urn:schemas-microsoft-com:office:word" xmlns:w="http://schemas.openxmlformats.org/wordprocessingml/2006/main" xmlns:w14="http://schemas.microsoft.com/office/word/2010/wordml" xmlns:wpg="http://schemas.microsoft.com/office/word/2010/wordprocessingGroup" xmlns:wpi="http://schemas.microsoft.com/office/word/2010/wordprocessingInk" xmlns:wne="http://schemas.microsoft.com/office/word/2006/wordml" xmlns:wps="http://schemas.microsoft.com/office/word/2010/wordprocessingShape" mc:Ignorable="w14 wp14">
+<w:numbering xmlns:ve="http://schemas.openxmlformats.org/markup-compatibility/2006" xmlns:o="urn:schemas-microsoft-com:office:office" xmlns:r="http://schemas.openxmlformats.org/officeDocument/2006/relationships" xmlns:m="http://schemas.openxmlformats.org/officeDocument/2006/math" xmlns:v="urn:schemas-microsoft-com:vml" xmlns:wp="http://schemas.openxmlformats.org/drawingml/2006/wordprocessingDrawing" xmlns:w10="urn:schemas-microsoft-com:office:word" xmlns:w="http://schemas.openxmlformats.org/wordprocessingml/2006/main" xmlns:wne="http://schemas.microsoft.com/office/word/2006/wordml">
   <w:abstractNum w:abstractNumId="0">
     <w:nsid w:val="6CA00B21"/>
     <w:multiLevelType w:val="multilevel"/>
@@ -739,7 +744,7 @@
 </file>
 
 <file path=word/styles.xml><?xml version="1.0" encoding="utf-8"?>
-<w:styles xmlns:mc="http://schemas.openxmlformats.org/markup-compatibility/2006" xmlns:r="http://schemas.openxmlformats.org/officeDocument/2006/relationships" xmlns:w="http://schemas.openxmlformats.org/wordprocessingml/2006/main" xmlns:w14="http://schemas.microsoft.com/office/word/2010/wordml" mc:Ignorable="w14">
+<w:styles xmlns:r="http://schemas.openxmlformats.org/officeDocument/2006/relationships" xmlns:w="http://schemas.openxmlformats.org/wordprocessingml/2006/main">
   <w:docDefaults>
     <w:rPrDefault>
       <w:rPr>
@@ -897,6 +902,7 @@
   <w:style w:type="paragraph" w:default="1" w:styleId="Normal">
     <w:name w:val="Normal"/>
     <w:qFormat/>
+    <w:rsid w:val="00156848"/>
   </w:style>
   <w:style w:type="character" w:default="1" w:styleId="Fontepargpadro">
     <w:name w:val="Default Paragraph Font"/>
@@ -909,6 +915,7 @@
     <w:uiPriority w:val="99"/>
     <w:semiHidden/>
     <w:unhideWhenUsed/>
+    <w:qFormat/>
     <w:tblPr>
       <w:tblInd w:w="0" w:type="dxa"/>
       <w:tblCellMar>

</xml_diff>